<commit_message>
grammar fix in documentation
</commit_message>
<xml_diff>
--- a/Documentation/Weekly Report/week5/CMSC-4920-Week5Report-Group2.docx
+++ b/Documentation/Weekly Report/week5/CMSC-4920-Week5Report-Group2.docx
@@ -1184,7 +1184,13 @@
         <w:rPr>
           <w:rFonts w:ascii="Times New Roman" w:hAnsi="Times New Roman" w:cs="Times New Roman"/>
         </w:rPr>
-        <w:t>and correctly filter the data based on the number extracted from the database.</w:t>
+        <w:t>and</w:t>
+      </w:r>
+      <w:r>
+        <w:rPr>
+          <w:rFonts w:ascii="Times New Roman" w:hAnsi="Times New Roman" w:cs="Times New Roman"/>
+        </w:rPr>
+        <w:t xml:space="preserve"> filter the data based on the number extracted from the database.</w:t>
       </w:r>
     </w:p>
     <w:p>
@@ -1229,7 +1235,21 @@
         <w:rPr>
           <w:rFonts w:ascii="Times New Roman" w:hAnsi="Times New Roman" w:cs="Times New Roman"/>
         </w:rPr>
-        <w:t xml:space="preserve">have been set to public. This enables platform privacy and an </w:t>
+        <w:t xml:space="preserve">have been </w:t>
+      </w:r>
+      <w:proofErr w:type="gramStart"/>
+      <w:r>
+        <w:rPr>
+          <w:rFonts w:ascii="Times New Roman" w:hAnsi="Times New Roman" w:cs="Times New Roman"/>
+        </w:rPr>
+        <w:t>set</w:t>
+      </w:r>
+      <w:proofErr w:type="gramEnd"/>
+      <w:r>
+        <w:rPr>
+          <w:rFonts w:ascii="Times New Roman" w:hAnsi="Times New Roman" w:cs="Times New Roman"/>
+        </w:rPr>
+        <w:t xml:space="preserve"> to public. This enables platform privacy and an </w:t>
       </w:r>
       <w:r>
         <w:rPr>
@@ -1533,6 +1553,7 @@
         </w:rPr>
         <w:t xml:space="preserve"> </w:t>
       </w:r>
+      <w:proofErr w:type="gramStart"/>
       <w:r>
         <w:rPr>
           <w:rFonts w:ascii="Times New Roman" w:hAnsi="Times New Roman" w:cs="Times New Roman"/>
@@ -1543,7 +1564,14 @@
         <w:rPr>
           <w:rFonts w:ascii="Times New Roman" w:hAnsi="Times New Roman" w:cs="Times New Roman"/>
         </w:rPr>
-        <w:t>eature brought a few styling and logic challenges.</w:t>
+        <w:t>eature</w:t>
+      </w:r>
+      <w:proofErr w:type="gramEnd"/>
+      <w:r>
+        <w:rPr>
+          <w:rFonts w:ascii="Times New Roman" w:hAnsi="Times New Roman" w:cs="Times New Roman"/>
+        </w:rPr>
+        <w:t xml:space="preserve"> brought a few styling and logic challenges.</w:t>
       </w:r>
       <w:r>
         <w:rPr>
@@ -1579,7 +1607,21 @@
         <w:rPr>
           <w:rFonts w:ascii="Times New Roman" w:hAnsi="Times New Roman" w:cs="Times New Roman"/>
         </w:rPr>
-        <w:t>the modal rather than on the dashboard itself as default. Also</w:t>
+        <w:t xml:space="preserve">the modal rather than on the dashboard itself as </w:t>
+      </w:r>
+      <w:proofErr w:type="gramStart"/>
+      <w:r>
+        <w:rPr>
+          <w:rFonts w:ascii="Times New Roman" w:hAnsi="Times New Roman" w:cs="Times New Roman"/>
+        </w:rPr>
+        <w:t>default</w:t>
+      </w:r>
+      <w:proofErr w:type="gramEnd"/>
+      <w:r>
+        <w:rPr>
+          <w:rFonts w:ascii="Times New Roman" w:hAnsi="Times New Roman" w:cs="Times New Roman"/>
+        </w:rPr>
+        <w:t>. Also</w:t>
       </w:r>
       <w:r>
         <w:rPr>
@@ -1669,7 +1711,21 @@
         <w:rPr>
           <w:rFonts w:ascii="Times New Roman" w:hAnsi="Times New Roman" w:cs="Times New Roman"/>
         </w:rPr>
-        <w:t xml:space="preserve">sport specific data, we sort the table. When a new sport is selected, the database is looked through for that type of activity and totals up any data in an activity that matches the filter applied. This resulted in successful </w:t>
+        <w:t xml:space="preserve">sport specific data, we </w:t>
+      </w:r>
+      <w:proofErr w:type="gramStart"/>
+      <w:r>
+        <w:rPr>
+          <w:rFonts w:ascii="Times New Roman" w:hAnsi="Times New Roman" w:cs="Times New Roman"/>
+        </w:rPr>
+        <w:t>sort</w:t>
+      </w:r>
+      <w:proofErr w:type="gramEnd"/>
+      <w:r>
+        <w:rPr>
+          <w:rFonts w:ascii="Times New Roman" w:hAnsi="Times New Roman" w:cs="Times New Roman"/>
+        </w:rPr>
+        <w:t xml:space="preserve"> the table. When a new sport is selected, the database is looked through for that type of activity and totals up any data in an activity that matches the filter applied. This resulted in successful </w:t>
       </w:r>
       <w:r>
         <w:rPr>
@@ -1690,13 +1746,41 @@
         <w:rPr>
           <w:rFonts w:ascii="Times New Roman" w:hAnsi="Times New Roman" w:cs="Times New Roman"/>
         </w:rPr>
-        <w:t xml:space="preserve">2.  </w:t>
-      </w:r>
-      <w:r>
-        <w:rPr>
-          <w:rFonts w:ascii="Times New Roman" w:hAnsi="Times New Roman" w:cs="Times New Roman"/>
-        </w:rPr>
-        <w:t xml:space="preserve">Styling errors were fixed by ensuring that each modal component had an html id field that differed from the similar dashboard component. For example, when a activity was updated </w:t>
+        <w:t>2</w:t>
+      </w:r>
+      <w:proofErr w:type="gramStart"/>
+      <w:r>
+        <w:rPr>
+          <w:rFonts w:ascii="Times New Roman" w:hAnsi="Times New Roman" w:cs="Times New Roman"/>
+        </w:rPr>
+        <w:t xml:space="preserve">.  </w:t>
+      </w:r>
+      <w:r>
+        <w:rPr>
+          <w:rFonts w:ascii="Times New Roman" w:hAnsi="Times New Roman" w:cs="Times New Roman"/>
+        </w:rPr>
+        <w:t>Styling</w:t>
+      </w:r>
+      <w:proofErr w:type="gramEnd"/>
+      <w:r>
+        <w:rPr>
+          <w:rFonts w:ascii="Times New Roman" w:hAnsi="Times New Roman" w:cs="Times New Roman"/>
+        </w:rPr>
+        <w:t xml:space="preserve"> errors were fixed by ensuring that each modal component had an html id field that differed from the similar dashboard component. For example, when </w:t>
+      </w:r>
+      <w:proofErr w:type="gramStart"/>
+      <w:r>
+        <w:rPr>
+          <w:rFonts w:ascii="Times New Roman" w:hAnsi="Times New Roman" w:cs="Times New Roman"/>
+        </w:rPr>
+        <w:t>a</w:t>
+      </w:r>
+      <w:proofErr w:type="gramEnd"/>
+      <w:r>
+        <w:rPr>
+          <w:rFonts w:ascii="Times New Roman" w:hAnsi="Times New Roman" w:cs="Times New Roman"/>
+        </w:rPr>
+        <w:t xml:space="preserve"> activity was updated </w:t>
       </w:r>
       <w:r>
         <w:rPr>

</xml_diff>

<commit_message>
added club stuff to report
</commit_message>
<xml_diff>
--- a/Documentation/Weekly Report/week5/CMSC-4920-Week5Report-Group2.docx
+++ b/Documentation/Weekly Report/week5/CMSC-4920-Week5Report-Group2.docx
@@ -1235,21 +1235,7 @@
         <w:rPr>
           <w:rFonts w:ascii="Times New Roman" w:hAnsi="Times New Roman" w:cs="Times New Roman"/>
         </w:rPr>
-        <w:t xml:space="preserve">have been </w:t>
-      </w:r>
-      <w:proofErr w:type="gramStart"/>
-      <w:r>
-        <w:rPr>
-          <w:rFonts w:ascii="Times New Roman" w:hAnsi="Times New Roman" w:cs="Times New Roman"/>
-        </w:rPr>
-        <w:t>set</w:t>
-      </w:r>
-      <w:proofErr w:type="gramEnd"/>
-      <w:r>
-        <w:rPr>
-          <w:rFonts w:ascii="Times New Roman" w:hAnsi="Times New Roman" w:cs="Times New Roman"/>
-        </w:rPr>
-        <w:t xml:space="preserve"> to public. This enables platform privacy and an </w:t>
+        <w:t xml:space="preserve">have been set to public. This enables platform privacy and an </w:t>
       </w:r>
       <w:r>
         <w:rPr>
@@ -1404,6 +1390,21 @@
           <w:rFonts w:ascii="Times New Roman" w:hAnsi="Times New Roman" w:cs="Times New Roman"/>
         </w:rPr>
         <w:t xml:space="preserve">just viewing an extension of their profile. </w:t>
+      </w:r>
+    </w:p>
+    <w:p>
+      <w:pPr>
+        <w:spacing w:line="480" w:lineRule="auto"/>
+        <w:ind w:firstLine="720"/>
+        <w:rPr>
+          <w:rFonts w:ascii="Times New Roman" w:hAnsi="Times New Roman" w:cs="Times New Roman"/>
+        </w:rPr>
+      </w:pPr>
+      <w:r>
+        <w:rPr>
+          <w:rFonts w:ascii="Times New Roman" w:hAnsi="Times New Roman" w:cs="Times New Roman"/>
+        </w:rPr>
+        <w:t>The final feature added this week was an addition onto the clubs page. Club owners now have the ability to permanently delete their club if they choose to. Additionally users can now access idividual club detail pages which displays the clubs description and member list. These club detail pages will be able to hold more club specific data in the future.</w:t>
       </w:r>
     </w:p>
     <w:p>
@@ -1553,7 +1554,6 @@
         </w:rPr>
         <w:t xml:space="preserve"> </w:t>
       </w:r>
-      <w:proofErr w:type="gramStart"/>
       <w:r>
         <w:rPr>
           <w:rFonts w:ascii="Times New Roman" w:hAnsi="Times New Roman" w:cs="Times New Roman"/>
@@ -1564,14 +1564,7 @@
         <w:rPr>
           <w:rFonts w:ascii="Times New Roman" w:hAnsi="Times New Roman" w:cs="Times New Roman"/>
         </w:rPr>
-        <w:t>eature</w:t>
-      </w:r>
-      <w:proofErr w:type="gramEnd"/>
-      <w:r>
-        <w:rPr>
-          <w:rFonts w:ascii="Times New Roman" w:hAnsi="Times New Roman" w:cs="Times New Roman"/>
-        </w:rPr>
-        <w:t xml:space="preserve"> brought a few styling and logic challenges.</w:t>
+        <w:t>eature brought a few styling and logic challenges.</w:t>
       </w:r>
       <w:r>
         <w:rPr>
@@ -1607,21 +1600,7 @@
         <w:rPr>
           <w:rFonts w:ascii="Times New Roman" w:hAnsi="Times New Roman" w:cs="Times New Roman"/>
         </w:rPr>
-        <w:t xml:space="preserve">the modal rather than on the dashboard itself as </w:t>
-      </w:r>
-      <w:proofErr w:type="gramStart"/>
-      <w:r>
-        <w:rPr>
-          <w:rFonts w:ascii="Times New Roman" w:hAnsi="Times New Roman" w:cs="Times New Roman"/>
-        </w:rPr>
-        <w:t>default</w:t>
-      </w:r>
-      <w:proofErr w:type="gramEnd"/>
-      <w:r>
-        <w:rPr>
-          <w:rFonts w:ascii="Times New Roman" w:hAnsi="Times New Roman" w:cs="Times New Roman"/>
-        </w:rPr>
-        <w:t>. Also</w:t>
+        <w:t>the modal rather than on the dashboard itself as default. Also</w:t>
       </w:r>
       <w:r>
         <w:rPr>
@@ -1639,7 +1618,28 @@
         <w:rPr>
           <w:rFonts w:ascii="Times New Roman" w:hAnsi="Times New Roman" w:cs="Times New Roman"/>
         </w:rPr>
-        <w:t xml:space="preserve">, we found logic was complex to make sure that the changes did not reflect on the dashboard. </w:t>
+        <w:t>, we found logic was complex to make sure that the changes did not reflect on the dashboard.</w:t>
+      </w:r>
+    </w:p>
+    <w:p>
+      <w:pPr>
+        <w:spacing w:line="480" w:lineRule="auto"/>
+        <w:ind w:firstLine="540"/>
+        <w:rPr>
+          <w:rFonts w:ascii="Times New Roman" w:hAnsi="Times New Roman" w:cs="Times New Roman"/>
+        </w:rPr>
+      </w:pPr>
+      <w:r>
+        <w:rPr>
+          <w:rFonts w:ascii="Times New Roman" w:hAnsi="Times New Roman" w:cs="Times New Roman"/>
+        </w:rPr>
+        <w:t>3. Our current route handler function was unable to handle taking dynamic URL parameters. This was a problem because each club detail page needed a unique route identifier in order to load that clubs specific data.</w:t>
+      </w:r>
+      <w:r>
+        <w:rPr>
+          <w:rFonts w:ascii="Times New Roman" w:hAnsi="Times New Roman" w:cs="Times New Roman"/>
+        </w:rPr>
+        <w:t xml:space="preserve"> </w:t>
       </w:r>
     </w:p>
     <w:p>
@@ -1664,6 +1664,7 @@
           <w:sz w:val="24"/>
           <w:szCs w:val="24"/>
         </w:rPr>
+        <w:lastRenderedPageBreak/>
         <w:t>Solutions:</w:t>
       </w:r>
       <w:bookmarkEnd w:id="3"/>
@@ -1711,21 +1712,7 @@
         <w:rPr>
           <w:rFonts w:ascii="Times New Roman" w:hAnsi="Times New Roman" w:cs="Times New Roman"/>
         </w:rPr>
-        <w:t xml:space="preserve">sport specific data, we </w:t>
-      </w:r>
-      <w:proofErr w:type="gramStart"/>
-      <w:r>
-        <w:rPr>
-          <w:rFonts w:ascii="Times New Roman" w:hAnsi="Times New Roman" w:cs="Times New Roman"/>
-        </w:rPr>
-        <w:t>sort</w:t>
-      </w:r>
-      <w:proofErr w:type="gramEnd"/>
-      <w:r>
-        <w:rPr>
-          <w:rFonts w:ascii="Times New Roman" w:hAnsi="Times New Roman" w:cs="Times New Roman"/>
-        </w:rPr>
-        <w:t xml:space="preserve"> the table. When a new sport is selected, the database is looked through for that type of activity and totals up any data in an activity that matches the filter applied. This resulted in successful </w:t>
+        <w:t xml:space="preserve">sport specific data, we sort the table. When a new sport is selected, the database is looked through for that type of activity and totals up any data in an activity that matches the filter applied. This resulted in successful </w:t>
       </w:r>
       <w:r>
         <w:rPr>
@@ -1746,48 +1733,13 @@
         <w:rPr>
           <w:rFonts w:ascii="Times New Roman" w:hAnsi="Times New Roman" w:cs="Times New Roman"/>
         </w:rPr>
-        <w:t>2</w:t>
-      </w:r>
-      <w:proofErr w:type="gramStart"/>
-      <w:r>
-        <w:rPr>
-          <w:rFonts w:ascii="Times New Roman" w:hAnsi="Times New Roman" w:cs="Times New Roman"/>
-        </w:rPr>
-        <w:t xml:space="preserve">.  </w:t>
-      </w:r>
-      <w:r>
-        <w:rPr>
-          <w:rFonts w:ascii="Times New Roman" w:hAnsi="Times New Roman" w:cs="Times New Roman"/>
-        </w:rPr>
-        <w:t>Styling</w:t>
-      </w:r>
-      <w:proofErr w:type="gramEnd"/>
-      <w:r>
-        <w:rPr>
-          <w:rFonts w:ascii="Times New Roman" w:hAnsi="Times New Roman" w:cs="Times New Roman"/>
-        </w:rPr>
-        <w:t xml:space="preserve"> errors were fixed by ensuring that each modal component had an html id field that differed from the similar dashboard component. For example, when </w:t>
-      </w:r>
-      <w:proofErr w:type="gramStart"/>
-      <w:r>
-        <w:rPr>
-          <w:rFonts w:ascii="Times New Roman" w:hAnsi="Times New Roman" w:cs="Times New Roman"/>
-        </w:rPr>
-        <w:t>a</w:t>
-      </w:r>
-      <w:proofErr w:type="gramEnd"/>
-      <w:r>
-        <w:rPr>
-          <w:rFonts w:ascii="Times New Roman" w:hAnsi="Times New Roman" w:cs="Times New Roman"/>
-        </w:rPr>
-        <w:t xml:space="preserve"> activity was updated </w:t>
-      </w:r>
-      <w:r>
-        <w:rPr>
-          <w:rFonts w:ascii="Times New Roman" w:hAnsi="Times New Roman" w:cs="Times New Roman"/>
-        </w:rPr>
-        <w:lastRenderedPageBreak/>
-        <w:t xml:space="preserve">on the dashboard, a separate id was checked to update the friend modal’s activity field. These specific IDs also aided in </w:t>
+        <w:t xml:space="preserve">2.  </w:t>
+      </w:r>
+      <w:r>
+        <w:rPr>
+          <w:rFonts w:ascii="Times New Roman" w:hAnsi="Times New Roman" w:cs="Times New Roman"/>
+        </w:rPr>
+        <w:t xml:space="preserve">Styling errors were fixed by ensuring that each modal component had an html id field that differed from the similar dashboard component. For example, when a activity was updated on the dashboard, a separate id was checked to update the friend modal’s activity field. These specific IDs also aided in </w:t>
       </w:r>
       <w:r>
         <w:rPr>
@@ -1800,6 +1752,21 @@
           <w:rFonts w:ascii="Times New Roman" w:hAnsi="Times New Roman" w:cs="Times New Roman"/>
         </w:rPr>
         <w:t xml:space="preserve"> to stop the crossing of data. </w:t>
+      </w:r>
+    </w:p>
+    <w:p>
+      <w:pPr>
+        <w:spacing w:line="480" w:lineRule="auto"/>
+        <w:ind w:firstLine="720"/>
+        <w:rPr>
+          <w:rFonts w:ascii="Times New Roman" w:hAnsi="Times New Roman" w:cs="Times New Roman"/>
+        </w:rPr>
+      </w:pPr>
+      <w:r>
+        <w:rPr>
+          <w:rFonts w:ascii="Times New Roman" w:hAnsi="Times New Roman" w:cs="Times New Roman"/>
+        </w:rPr>
+        <w:t>3. We fixed this problem by adding a separate dynamic route handler function that accepts the club ID as a parameter. From there it renders a basic club details template, and then the Javascript pulls the ID from the URL to add the club specific data to the page.</w:t>
       </w:r>
     </w:p>
     <w:p>
@@ -1903,6 +1870,7 @@
         <w:rPr>
           <w:rFonts w:ascii="Times New Roman" w:hAnsi="Times New Roman" w:cs="Times New Roman"/>
         </w:rPr>
+        <w:lastRenderedPageBreak/>
         <w:t>W</w:t>
       </w:r>
       <w:r>
@@ -1921,31 +1889,13 @@
         <w:rPr>
           <w:rFonts w:ascii="Times New Roman" w:hAnsi="Times New Roman" w:cs="Times New Roman"/>
         </w:rPr>
-        <w:t xml:space="preserve"> the leaderboard and club pages. Significant progress </w:t>
-      </w:r>
-      <w:r>
-        <w:rPr>
-          <w:rFonts w:ascii="Times New Roman" w:hAnsi="Times New Roman" w:cs="Times New Roman"/>
-        </w:rPr>
-        <w:t>has</w:t>
-      </w:r>
-      <w:r>
-        <w:rPr>
-          <w:rFonts w:ascii="Times New Roman" w:hAnsi="Times New Roman" w:cs="Times New Roman"/>
-        </w:rPr>
-        <w:t xml:space="preserve"> been made on the </w:t>
-      </w:r>
-      <w:r>
-        <w:rPr>
-          <w:rFonts w:ascii="Times New Roman" w:hAnsi="Times New Roman" w:cs="Times New Roman"/>
-        </w:rPr>
-        <w:t>finalizing of the leaderboard data filtering. Also, significant progress has been made on the creation of viewing platform friend accounts. In correspondence with these features, work has been done to create all server side/database implementation</w:t>
-      </w:r>
-      <w:r>
-        <w:rPr>
-          <w:rFonts w:ascii="Times New Roman" w:hAnsi="Times New Roman" w:cs="Times New Roman"/>
-        </w:rPr>
-        <w:t xml:space="preserve"> to power the app.</w:t>
+        <w:t xml:space="preserve"> the leaderboard and club pages. Significant progress has been made on the </w:t>
+      </w:r>
+      <w:r>
+        <w:rPr>
+          <w:rFonts w:ascii="Times New Roman" w:hAnsi="Times New Roman" w:cs="Times New Roman"/>
+        </w:rPr>
+        <w:t>finalizing of the leaderboard data filtering. Also, significant progress has been made on the creation of viewing platform friend accounts. Further progress has been made on the club page, including the addition of the view and delete club buttons. In correspondence with these features, work has been done to create all server side/database implementation to power the app.</w:t>
       </w:r>
     </w:p>
     <w:p>
@@ -2037,7 +1987,11 @@
         </w:rPr>
       </w:pPr>
       <w:bookmarkStart w:id="5" w:name="_Toc221902601"/>
-      <w:r>
+    </w:p>
+    <w:p>
+      <w:pPr>
+        <w:pStyle w:val="Heading1"/>
+        <w:jc w:val="center"/>
         <w:rPr>
           <w:rFonts w:ascii="Times New Roman" w:hAnsi="Times New Roman" w:cs="Times New Roman"/>
           <w:b/>
@@ -2046,12 +2000,20 @@
           <w:sz w:val="24"/>
           <w:szCs w:val="24"/>
         </w:rPr>
-        <w:lastRenderedPageBreak/>
+      </w:pPr>
+      <w:r>
+        <w:rPr>
+          <w:rFonts w:ascii="Times New Roman" w:hAnsi="Times New Roman" w:cs="Times New Roman"/>
+          <w:b/>
+          <w:bCs/>
+          <w:color w:val="auto"/>
+          <w:sz w:val="24"/>
+          <w:szCs w:val="24"/>
+        </w:rPr>
         <w:t>Gantt Chart:</w:t>
       </w:r>
       <w:bookmarkEnd w:id="5"/>
     </w:p>
-    <w:p/>
     <w:p>
       <w:r>
         <w:rPr>

</xml_diff>

<commit_message>
Added today's changes to report
</commit_message>
<xml_diff>
--- a/Documentation/Weekly Report/week5/CMSC-4920-Week5Report-Group2.docx
+++ b/Documentation/Weekly Report/week5/CMSC-4920-Week5Report-Group2.docx
@@ -1028,49 +1028,77 @@
         <w:rPr>
           <w:rFonts w:ascii="Times New Roman" w:hAnsi="Times New Roman" w:cs="Times New Roman"/>
         </w:rPr>
-        <w:t xml:space="preserve">To complete the proposed goals in previous week’s report, our team followed a strict schedule of daily progress and communication. Our team had 4 main goals to complete, </w:t>
-      </w:r>
-      <w:r>
-        <w:rPr>
-          <w:rFonts w:ascii="Times New Roman" w:hAnsi="Times New Roman" w:cs="Times New Roman"/>
-        </w:rPr>
-        <w:t xml:space="preserve">which included fixing the leaderboard page, </w:t>
-      </w:r>
-      <w:r>
-        <w:rPr>
-          <w:rFonts w:ascii="Times New Roman" w:hAnsi="Times New Roman" w:cs="Times New Roman"/>
-        </w:rPr>
-        <w:t xml:space="preserve">beginning work on the challenges page, </w:t>
-      </w:r>
-      <w:r>
-        <w:rPr>
-          <w:rFonts w:ascii="Times New Roman" w:hAnsi="Times New Roman" w:cs="Times New Roman"/>
-        </w:rPr>
-        <w:t>continuing</w:t>
-      </w:r>
-      <w:r>
-        <w:rPr>
-          <w:rFonts w:ascii="Times New Roman" w:hAnsi="Times New Roman" w:cs="Times New Roman"/>
-        </w:rPr>
-        <w:t xml:space="preserve"> work on the club page, and </w:t>
-      </w:r>
-      <w:r>
-        <w:rPr>
-          <w:rFonts w:ascii="Times New Roman" w:hAnsi="Times New Roman" w:cs="Times New Roman"/>
-        </w:rPr>
-        <w:t>implementing</w:t>
-      </w:r>
-      <w:r>
-        <w:rPr>
-          <w:rFonts w:ascii="Times New Roman" w:hAnsi="Times New Roman" w:cs="Times New Roman"/>
-        </w:rPr>
-        <w:t xml:space="preserve"> an ability to view a friend’s profile</w:t>
-      </w:r>
-      <w:r>
-        <w:rPr>
-          <w:rFonts w:ascii="Times New Roman" w:hAnsi="Times New Roman" w:cs="Times New Roman"/>
-        </w:rPr>
-        <w:t xml:space="preserve">. Since each goal needed time allocation for development and testing, we assigned each goal priority based on how they were connected to each other. Throughout the discussion, we decided that leaderboard </w:t>
+        <w:t xml:space="preserve">To complete the proposed goals in previous week’s report, our team followed a strict schedule of daily progress and communication. Our team had </w:t>
+      </w:r>
+      <w:r>
+        <w:rPr>
+          <w:rFonts w:ascii="Times New Roman" w:hAnsi="Times New Roman" w:cs="Times New Roman"/>
+        </w:rPr>
+        <w:t>3</w:t>
+      </w:r>
+      <w:r>
+        <w:rPr>
+          <w:rFonts w:ascii="Times New Roman" w:hAnsi="Times New Roman" w:cs="Times New Roman"/>
+        </w:rPr>
+        <w:t xml:space="preserve"> main goals to complete, </w:t>
+      </w:r>
+      <w:r>
+        <w:rPr>
+          <w:rFonts w:ascii="Times New Roman" w:hAnsi="Times New Roman" w:cs="Times New Roman"/>
+        </w:rPr>
+        <w:t xml:space="preserve">which included </w:t>
+      </w:r>
+      <w:r>
+        <w:rPr>
+          <w:rFonts w:ascii="Times New Roman" w:hAnsi="Times New Roman" w:cs="Times New Roman"/>
+        </w:rPr>
+        <w:t xml:space="preserve">beginning the team page, </w:t>
+      </w:r>
+      <w:proofErr w:type="gramStart"/>
+      <w:r>
+        <w:rPr>
+          <w:rFonts w:ascii="Times New Roman" w:hAnsi="Times New Roman" w:cs="Times New Roman"/>
+        </w:rPr>
+        <w:t>implement</w:t>
+      </w:r>
+      <w:proofErr w:type="gramEnd"/>
+      <w:r>
+        <w:rPr>
+          <w:rFonts w:ascii="Times New Roman" w:hAnsi="Times New Roman" w:cs="Times New Roman"/>
+        </w:rPr>
+        <w:t xml:space="preserve"> password requirements for the user, and </w:t>
+      </w:r>
+      <w:proofErr w:type="gramStart"/>
+      <w:r>
+        <w:rPr>
+          <w:rFonts w:ascii="Times New Roman" w:hAnsi="Times New Roman" w:cs="Times New Roman"/>
+        </w:rPr>
+        <w:t>begin</w:t>
+      </w:r>
+      <w:proofErr w:type="gramEnd"/>
+      <w:r>
+        <w:rPr>
+          <w:rFonts w:ascii="Times New Roman" w:hAnsi="Times New Roman" w:cs="Times New Roman"/>
+        </w:rPr>
+        <w:t xml:space="preserve"> the challenges page</w:t>
+      </w:r>
+      <w:r>
+        <w:rPr>
+          <w:rFonts w:ascii="Times New Roman" w:hAnsi="Times New Roman" w:cs="Times New Roman"/>
+        </w:rPr>
+        <w:t xml:space="preserve">. </w:t>
+      </w:r>
+      <w:r>
+        <w:rPr>
+          <w:rFonts w:ascii="Times New Roman" w:hAnsi="Times New Roman" w:cs="Times New Roman"/>
+        </w:rPr>
+        <w:t xml:space="preserve">Additional goals included minor frontend fixes and the addition of the user email into the database. </w:t>
+      </w:r>
+      <w:r>
+        <w:rPr>
+          <w:rFonts w:ascii="Times New Roman" w:hAnsi="Times New Roman" w:cs="Times New Roman"/>
+        </w:rPr>
+        <w:t xml:space="preserve">Since each goal needed time allocation for development and testing, we assigned each goal priority based on how they were connected to each other. Throughout the discussion, we decided that leaderboard </w:t>
       </w:r>
       <w:r>
         <w:rPr>
@@ -1142,55 +1170,19 @@
         <w:rPr>
           <w:rFonts w:ascii="Times New Roman" w:hAnsi="Times New Roman" w:cs="Times New Roman"/>
         </w:rPr>
-        <w:t>completing the leaderboard page</w:t>
-      </w:r>
-      <w:r>
-        <w:rPr>
-          <w:rFonts w:ascii="Times New Roman" w:hAnsi="Times New Roman" w:cs="Times New Roman"/>
-        </w:rPr>
-        <w:t xml:space="preserve">. The leaderboard page is designed to extract </w:t>
-      </w:r>
-      <w:r>
-        <w:rPr>
-          <w:rFonts w:ascii="Times New Roman" w:hAnsi="Times New Roman" w:cs="Times New Roman"/>
-        </w:rPr>
-        <w:t>users’</w:t>
-      </w:r>
-      <w:r>
-        <w:rPr>
-          <w:rFonts w:ascii="Times New Roman" w:hAnsi="Times New Roman" w:cs="Times New Roman"/>
-        </w:rPr>
-        <w:t xml:space="preserve"> activities and filter them based on activity type or other general statistics. </w:t>
-      </w:r>
-      <w:r>
-        <w:rPr>
-          <w:rFonts w:ascii="Times New Roman" w:hAnsi="Times New Roman" w:cs="Times New Roman"/>
-        </w:rPr>
-        <w:t xml:space="preserve">Work was done to extract </w:t>
-      </w:r>
-      <w:r>
-        <w:rPr>
-          <w:rFonts w:ascii="Times New Roman" w:hAnsi="Times New Roman" w:cs="Times New Roman"/>
-        </w:rPr>
-        <w:t>sport-specific</w:t>
-      </w:r>
-      <w:r>
-        <w:rPr>
-          <w:rFonts w:ascii="Times New Roman" w:hAnsi="Times New Roman" w:cs="Times New Roman"/>
-        </w:rPr>
-        <w:t xml:space="preserve"> activities </w:t>
-      </w:r>
-      <w:r>
-        <w:rPr>
-          <w:rFonts w:ascii="Times New Roman" w:hAnsi="Times New Roman" w:cs="Times New Roman"/>
-        </w:rPr>
-        <w:t>and</w:t>
-      </w:r>
-      <w:r>
-        <w:rPr>
-          <w:rFonts w:ascii="Times New Roman" w:hAnsi="Times New Roman" w:cs="Times New Roman"/>
-        </w:rPr>
-        <w:t xml:space="preserve"> filter the data based on the number extracted from the database.</w:t>
+        <w:t>to begin</w:t>
+      </w:r>
+      <w:r>
+        <w:rPr>
+          <w:rFonts w:ascii="Times New Roman" w:hAnsi="Times New Roman" w:cs="Times New Roman"/>
+        </w:rPr>
+        <w:t xml:space="preserve"> the team pages</w:t>
+      </w:r>
+      <w:r>
+        <w:rPr>
+          <w:rFonts w:ascii="Times New Roman" w:hAnsi="Times New Roman" w:cs="Times New Roman"/>
+        </w:rPr>
+        <w:t>.</w:t>
       </w:r>
     </w:p>
     <w:p>
@@ -1211,93 +1203,79 @@
         <w:rPr>
           <w:rFonts w:ascii="Times New Roman" w:hAnsi="Times New Roman" w:cs="Times New Roman"/>
         </w:rPr>
-        <w:t>continuing the development of Friends Feature. To implement social interaction</w:t>
-      </w:r>
-      <w:r>
-        <w:rPr>
-          <w:rFonts w:ascii="Times New Roman" w:hAnsi="Times New Roman" w:cs="Times New Roman"/>
-        </w:rPr>
-        <w:t xml:space="preserve"> between student users of our platform, we needed to allow users t</w:t>
-      </w:r>
-      <w:r>
-        <w:rPr>
-          <w:rFonts w:ascii="Times New Roman" w:hAnsi="Times New Roman" w:cs="Times New Roman"/>
-        </w:rPr>
-        <w:t>o</w:t>
-      </w:r>
-      <w:r>
-        <w:rPr>
-          <w:rFonts w:ascii="Times New Roman" w:hAnsi="Times New Roman" w:cs="Times New Roman"/>
-        </w:rPr>
-        <w:t xml:space="preserve"> view each other’s activities. Users will only be able to view activities that </w:t>
-      </w:r>
-      <w:r>
-        <w:rPr>
-          <w:rFonts w:ascii="Times New Roman" w:hAnsi="Times New Roman" w:cs="Times New Roman"/>
-        </w:rPr>
-        <w:t xml:space="preserve">have been </w:t>
-      </w:r>
-      <w:proofErr w:type="gramStart"/>
-      <w:r>
-        <w:rPr>
-          <w:rFonts w:ascii="Times New Roman" w:hAnsi="Times New Roman" w:cs="Times New Roman"/>
-        </w:rPr>
-        <w:t>set</w:t>
-      </w:r>
-      <w:proofErr w:type="gramEnd"/>
-      <w:r>
-        <w:rPr>
-          <w:rFonts w:ascii="Times New Roman" w:hAnsi="Times New Roman" w:cs="Times New Roman"/>
-        </w:rPr>
-        <w:t xml:space="preserve"> to public. This enables platform privacy and an </w:t>
-      </w:r>
-      <w:r>
-        <w:rPr>
-          <w:rFonts w:ascii="Times New Roman" w:hAnsi="Times New Roman" w:cs="Times New Roman"/>
-        </w:rPr>
-        <w:t>opt-in</w:t>
-      </w:r>
-      <w:r>
-        <w:rPr>
-          <w:rFonts w:ascii="Times New Roman" w:hAnsi="Times New Roman" w:cs="Times New Roman"/>
-        </w:rPr>
-        <w:t>/out system</w:t>
-      </w:r>
-      <w:r>
-        <w:rPr>
-          <w:rFonts w:ascii="Times New Roman" w:hAnsi="Times New Roman" w:cs="Times New Roman"/>
-        </w:rPr>
-        <w:t xml:space="preserve"> to provide accessibility to all students. If a student wishes to remain private, </w:t>
-      </w:r>
-      <w:r>
-        <w:rPr>
-          <w:rFonts w:ascii="Times New Roman" w:hAnsi="Times New Roman" w:cs="Times New Roman"/>
-        </w:rPr>
-        <w:t>activities</w:t>
-      </w:r>
-      <w:r>
-        <w:rPr>
-          <w:rFonts w:ascii="Times New Roman" w:hAnsi="Times New Roman" w:cs="Times New Roman"/>
-        </w:rPr>
-        <w:t xml:space="preserve"> can be set to private </w:t>
-      </w:r>
-      <w:r>
-        <w:rPr>
-          <w:rFonts w:ascii="Times New Roman" w:hAnsi="Times New Roman" w:cs="Times New Roman"/>
-        </w:rPr>
-        <w:t>upon creation.</w:t>
-      </w:r>
-      <w:r>
-        <w:rPr>
-          <w:rFonts w:ascii="Times New Roman" w:hAnsi="Times New Roman" w:cs="Times New Roman"/>
-        </w:rPr>
-        <w:t xml:space="preserve"> However, since clubs are designed for group participation in mind, they are public features </w:t>
-      </w:r>
-      <w:r>
-        <w:rPr>
-          <w:rFonts w:ascii="Times New Roman" w:hAnsi="Times New Roman" w:cs="Times New Roman"/>
-        </w:rPr>
-        <w:t>only and cannot be set to private.</w:t>
+        <w:t xml:space="preserve">implementing password requirements. </w:t>
+      </w:r>
+      <w:r>
+        <w:rPr>
+          <w:rFonts w:ascii="Times New Roman" w:hAnsi="Times New Roman" w:cs="Times New Roman"/>
+        </w:rPr>
+        <w:t xml:space="preserve">Before, a user could get away with entering one </w:t>
+      </w:r>
+      <w:r>
+        <w:rPr>
+          <w:rFonts w:ascii="Times New Roman" w:hAnsi="Times New Roman" w:cs="Times New Roman"/>
+        </w:rPr>
+        <w:t>character or one digit</w:t>
+      </w:r>
+      <w:r>
+        <w:rPr>
+          <w:rFonts w:ascii="Times New Roman" w:hAnsi="Times New Roman" w:cs="Times New Roman"/>
+        </w:rPr>
+        <w:t xml:space="preserve"> as a password. </w:t>
+      </w:r>
+      <w:r>
+        <w:rPr>
+          <w:rFonts w:ascii="Times New Roman" w:hAnsi="Times New Roman" w:cs="Times New Roman"/>
+        </w:rPr>
+        <w:t>This is no longer the case</w:t>
+      </w:r>
+      <w:r>
+        <w:rPr>
+          <w:rFonts w:ascii="Times New Roman" w:hAnsi="Times New Roman" w:cs="Times New Roman"/>
+        </w:rPr>
+        <w:t>. A user’s password must be at least 8 characters long and contain an uppercase letter</w:t>
+      </w:r>
+      <w:r>
+        <w:rPr>
+          <w:rFonts w:ascii="Times New Roman" w:hAnsi="Times New Roman" w:cs="Times New Roman"/>
+        </w:rPr>
+        <w:t xml:space="preserve">, </w:t>
+      </w:r>
+      <w:r>
+        <w:rPr>
+          <w:rFonts w:ascii="Times New Roman" w:hAnsi="Times New Roman" w:cs="Times New Roman"/>
+        </w:rPr>
+        <w:t xml:space="preserve">a </w:t>
+      </w:r>
+      <w:r>
+        <w:rPr>
+          <w:rFonts w:ascii="Times New Roman" w:hAnsi="Times New Roman" w:cs="Times New Roman"/>
+        </w:rPr>
+        <w:t xml:space="preserve">lowercase letter, </w:t>
+      </w:r>
+      <w:r>
+        <w:rPr>
+          <w:rFonts w:ascii="Times New Roman" w:hAnsi="Times New Roman" w:cs="Times New Roman"/>
+        </w:rPr>
+        <w:t>and a number</w:t>
+      </w:r>
+      <w:r>
+        <w:rPr>
+          <w:rFonts w:ascii="Times New Roman" w:hAnsi="Times New Roman" w:cs="Times New Roman"/>
+        </w:rPr>
+        <w:t xml:space="preserve">. When the user selects the password field on the create account page, </w:t>
+      </w:r>
+      <w:r>
+        <w:rPr>
+          <w:rFonts w:ascii="Times New Roman" w:hAnsi="Times New Roman" w:cs="Times New Roman"/>
+        </w:rPr>
+        <w:t xml:space="preserve">a list of the previously listed requirements will appear, with each requirement having an X next to it. As the user enters their unique password, </w:t>
+      </w:r>
+      <w:r>
+        <w:rPr>
+          <w:rFonts w:ascii="Times New Roman" w:hAnsi="Times New Roman" w:cs="Times New Roman"/>
+        </w:rPr>
+        <w:t>the requirement will have a checkmark placed next to it when it has been satisfied. The user cannot submit a password until all requirements have been satisfied.</w:t>
       </w:r>
     </w:p>
     <w:p>
@@ -1312,179 +1290,76 @@
         <w:rPr>
           <w:rFonts w:ascii="Times New Roman" w:hAnsi="Times New Roman" w:cs="Times New Roman"/>
         </w:rPr>
-        <w:t>With this week’s development progress, a user can now click on a friend displayed in the friend list and cli</w:t>
-      </w:r>
-      <w:r>
-        <w:rPr>
-          <w:rFonts w:ascii="Times New Roman" w:hAnsi="Times New Roman" w:cs="Times New Roman"/>
-        </w:rPr>
-        <w:t>ck</w:t>
-      </w:r>
-      <w:r>
-        <w:rPr>
-          <w:rFonts w:ascii="Times New Roman" w:hAnsi="Times New Roman" w:cs="Times New Roman"/>
-        </w:rPr>
-        <w:t xml:space="preserve"> on the view profile feature. Here, users can see public </w:t>
-      </w:r>
-      <w:r>
-        <w:rPr>
-          <w:rFonts w:ascii="Times New Roman" w:hAnsi="Times New Roman" w:cs="Times New Roman"/>
-        </w:rPr>
-        <w:t>activities</w:t>
-      </w:r>
-      <w:r>
-        <w:rPr>
-          <w:rFonts w:ascii="Times New Roman" w:hAnsi="Times New Roman" w:cs="Times New Roman"/>
-        </w:rPr>
-        <w:t xml:space="preserve"> and clubs </w:t>
+        <w:t xml:space="preserve">The final feature added this week was </w:t>
+      </w:r>
+      <w:r>
+        <w:rPr>
+          <w:rFonts w:ascii="Times New Roman" w:hAnsi="Times New Roman" w:cs="Times New Roman"/>
+        </w:rPr>
+        <w:t>the</w:t>
+      </w:r>
+      <w:r>
+        <w:rPr>
+          <w:rFonts w:ascii="Times New Roman" w:hAnsi="Times New Roman" w:cs="Times New Roman"/>
+        </w:rPr>
+        <w:t xml:space="preserve"> addition </w:t>
+      </w:r>
+      <w:r>
+        <w:rPr>
+          <w:rFonts w:ascii="Times New Roman" w:hAnsi="Times New Roman" w:cs="Times New Roman"/>
+        </w:rPr>
+        <w:t xml:space="preserve">of a user email. </w:t>
+      </w:r>
+      <w:r>
+        <w:rPr>
+          <w:rFonts w:ascii="Times New Roman" w:hAnsi="Times New Roman" w:cs="Times New Roman"/>
+        </w:rPr>
+        <w:t xml:space="preserve">The addition of the email was crucial in case the user ever forgot their password. </w:t>
+      </w:r>
+      <w:r>
+        <w:rPr>
+          <w:rFonts w:ascii="Times New Roman" w:hAnsi="Times New Roman" w:cs="Times New Roman"/>
+        </w:rPr>
+        <w:t xml:space="preserve">The user is prompted for their </w:t>
+      </w:r>
+      <w:r>
+        <w:rPr>
+          <w:rFonts w:ascii="Times New Roman" w:hAnsi="Times New Roman" w:cs="Times New Roman"/>
+        </w:rPr>
+        <w:t>Penn West</w:t>
+      </w:r>
+      <w:r>
+        <w:rPr>
+          <w:rFonts w:ascii="Times New Roman" w:hAnsi="Times New Roman" w:cs="Times New Roman"/>
+        </w:rPr>
+        <w:t xml:space="preserve"> email when creating an account. The program checks to ensure that the email contains ‘@pennwest.edu’ </w:t>
+      </w:r>
+      <w:r>
+        <w:rPr>
+          <w:rFonts w:ascii="Times New Roman" w:hAnsi="Times New Roman" w:cs="Times New Roman"/>
+        </w:rPr>
+        <w:t xml:space="preserve">when the user tries to create their account. The next steps on this will be to </w:t>
       </w:r>
       <w:r>
         <w:rPr>
           <w:rFonts w:ascii="Times New Roman" w:hAnsi="Times New Roman" w:cs="Times New Roman"/>
         </w:rPr>
         <w:lastRenderedPageBreak/>
-        <w:t xml:space="preserve">formatted in the same cohesive design to </w:t>
-      </w:r>
-      <w:r>
-        <w:rPr>
-          <w:rFonts w:ascii="Times New Roman" w:hAnsi="Times New Roman" w:cs="Times New Roman"/>
-        </w:rPr>
-        <w:t xml:space="preserve">encourage seamless transition between features. The Friends profile </w:t>
-      </w:r>
-      <w:r>
-        <w:rPr>
-          <w:rFonts w:ascii="Times New Roman" w:hAnsi="Times New Roman" w:cs="Times New Roman"/>
-        </w:rPr>
-        <w:t xml:space="preserve">displays as a modal rather than a full page with color fading to bring focus to the </w:t>
-      </w:r>
-      <w:r>
-        <w:rPr>
-          <w:rFonts w:ascii="Times New Roman" w:hAnsi="Times New Roman" w:cs="Times New Roman"/>
-        </w:rPr>
-        <w:t>pop-up</w:t>
-      </w:r>
-      <w:r>
-        <w:rPr>
-          <w:rFonts w:ascii="Times New Roman" w:hAnsi="Times New Roman" w:cs="Times New Roman"/>
-        </w:rPr>
-        <w:t xml:space="preserve"> </w:t>
-      </w:r>
-      <w:r>
-        <w:rPr>
-          <w:rFonts w:ascii="Times New Roman" w:hAnsi="Times New Roman" w:cs="Times New Roman"/>
-        </w:rPr>
-        <w:t xml:space="preserve">feature. This design component was carefully thought out to ensure that users didn’t feel like they </w:t>
-      </w:r>
-      <w:r>
-        <w:rPr>
-          <w:rFonts w:ascii="Times New Roman" w:hAnsi="Times New Roman" w:cs="Times New Roman"/>
-        </w:rPr>
-        <w:t>left their page</w:t>
-      </w:r>
-      <w:r>
-        <w:rPr>
-          <w:rFonts w:ascii="Times New Roman" w:hAnsi="Times New Roman" w:cs="Times New Roman"/>
-        </w:rPr>
-        <w:t xml:space="preserve">, </w:t>
-      </w:r>
-      <w:r>
-        <w:rPr>
-          <w:rFonts w:ascii="Times New Roman" w:hAnsi="Times New Roman" w:cs="Times New Roman"/>
-        </w:rPr>
-        <w:t>rather</w:t>
-      </w:r>
-      <w:r>
-        <w:rPr>
-          <w:rFonts w:ascii="Times New Roman" w:hAnsi="Times New Roman" w:cs="Times New Roman"/>
-        </w:rPr>
-        <w:t xml:space="preserve"> </w:t>
-      </w:r>
-      <w:r>
-        <w:rPr>
-          <w:rFonts w:ascii="Times New Roman" w:hAnsi="Times New Roman" w:cs="Times New Roman"/>
-        </w:rPr>
-        <w:t xml:space="preserve">just viewing an extension of their profile. </w:t>
-      </w:r>
-    </w:p>
-    <w:p>
-      <w:pPr>
-        <w:spacing w:line="480" w:lineRule="auto"/>
-        <w:ind w:firstLine="720"/>
-        <w:rPr>
-          <w:rFonts w:ascii="Times New Roman" w:hAnsi="Times New Roman" w:cs="Times New Roman"/>
-        </w:rPr>
-      </w:pPr>
-      <w:r>
-        <w:rPr>
-          <w:rFonts w:ascii="Times New Roman" w:hAnsi="Times New Roman" w:cs="Times New Roman"/>
-        </w:rPr>
-        <w:t xml:space="preserve">The final feature added this week was an addition onto the </w:t>
+        <w:t xml:space="preserve">verify the user’s email and to make sure the user can receive a recovery email in </w:t>
       </w:r>
       <w:proofErr w:type="gramStart"/>
       <w:r>
         <w:rPr>
           <w:rFonts w:ascii="Times New Roman" w:hAnsi="Times New Roman" w:cs="Times New Roman"/>
         </w:rPr>
-        <w:t>clubs</w:t>
+        <w:t>the case</w:t>
       </w:r>
       <w:proofErr w:type="gramEnd"/>
       <w:r>
         <w:rPr>
           <w:rFonts w:ascii="Times New Roman" w:hAnsi="Times New Roman" w:cs="Times New Roman"/>
         </w:rPr>
-        <w:t xml:space="preserve"> page. Club owners now have the ability to permanently delete their club if they choose to. </w:t>
-      </w:r>
-      <w:r>
-        <w:rPr>
-          <w:rFonts w:ascii="Times New Roman" w:hAnsi="Times New Roman" w:cs="Times New Roman"/>
-        </w:rPr>
-        <w:t>Additionally,</w:t>
-      </w:r>
-      <w:r>
-        <w:rPr>
-          <w:rFonts w:ascii="Times New Roman" w:hAnsi="Times New Roman" w:cs="Times New Roman"/>
-        </w:rPr>
-        <w:t xml:space="preserve"> users can now access </w:t>
-      </w:r>
-      <w:r>
-        <w:rPr>
-          <w:rFonts w:ascii="Times New Roman" w:hAnsi="Times New Roman" w:cs="Times New Roman"/>
-        </w:rPr>
-        <w:t>individual</w:t>
-      </w:r>
-      <w:r>
-        <w:rPr>
-          <w:rFonts w:ascii="Times New Roman" w:hAnsi="Times New Roman" w:cs="Times New Roman"/>
-        </w:rPr>
-        <w:t xml:space="preserve"> club detail pages which </w:t>
-      </w:r>
-      <w:proofErr w:type="gramStart"/>
-      <w:r>
-        <w:rPr>
-          <w:rFonts w:ascii="Times New Roman" w:hAnsi="Times New Roman" w:cs="Times New Roman"/>
-        </w:rPr>
-        <w:t>displays</w:t>
-      </w:r>
-      <w:proofErr w:type="gramEnd"/>
-      <w:r>
-        <w:rPr>
-          <w:rFonts w:ascii="Times New Roman" w:hAnsi="Times New Roman" w:cs="Times New Roman"/>
-        </w:rPr>
-        <w:t xml:space="preserve"> the </w:t>
-      </w:r>
-      <w:proofErr w:type="gramStart"/>
-      <w:r>
-        <w:rPr>
-          <w:rFonts w:ascii="Times New Roman" w:hAnsi="Times New Roman" w:cs="Times New Roman"/>
-        </w:rPr>
-        <w:t>clubs</w:t>
-      </w:r>
-      <w:proofErr w:type="gramEnd"/>
-      <w:r>
-        <w:rPr>
-          <w:rFonts w:ascii="Times New Roman" w:hAnsi="Times New Roman" w:cs="Times New Roman"/>
-        </w:rPr>
-        <w:t xml:space="preserve"> description and member list. These club detail pages will be able to hold more club specific data in the future.</w:t>
+        <w:t xml:space="preserve"> that they forget their password.</w:t>
       </w:r>
     </w:p>
     <w:p>
@@ -1721,7 +1596,21 @@
         <w:rPr>
           <w:rFonts w:ascii="Times New Roman" w:hAnsi="Times New Roman" w:cs="Times New Roman"/>
         </w:rPr>
-        <w:t xml:space="preserve">3. Our current route handler function was unable to handle taking dynamic URL parameters. This was a problem because each club detail page needed a unique route identifier in order to load that </w:t>
+        <w:t xml:space="preserve">3. Our current route handler function was unable to handle taking dynamic URL parameters. This was a problem because each club detail page needed a unique route identifier </w:t>
+      </w:r>
+      <w:proofErr w:type="gramStart"/>
+      <w:r>
+        <w:rPr>
+          <w:rFonts w:ascii="Times New Roman" w:hAnsi="Times New Roman" w:cs="Times New Roman"/>
+        </w:rPr>
+        <w:t>in order to</w:t>
+      </w:r>
+      <w:proofErr w:type="gramEnd"/>
+      <w:r>
+        <w:rPr>
+          <w:rFonts w:ascii="Times New Roman" w:hAnsi="Times New Roman" w:cs="Times New Roman"/>
+        </w:rPr>
+        <w:t xml:space="preserve"> load that </w:t>
       </w:r>
       <w:proofErr w:type="gramStart"/>
       <w:r>
@@ -1766,7 +1655,6 @@
           <w:sz w:val="24"/>
           <w:szCs w:val="24"/>
         </w:rPr>
-        <w:lastRenderedPageBreak/>
         <w:t>Solutions:</w:t>
       </w:r>
       <w:bookmarkEnd w:id="3"/>
@@ -1849,6 +1737,7 @@
         <w:rPr>
           <w:rFonts w:ascii="Times New Roman" w:hAnsi="Times New Roman" w:cs="Times New Roman"/>
         </w:rPr>
+        <w:lastRenderedPageBreak/>
         <w:t xml:space="preserve">2. </w:t>
       </w:r>
       <w:r>
@@ -2010,7 +1899,6 @@
         <w:rPr>
           <w:rFonts w:ascii="Times New Roman" w:hAnsi="Times New Roman" w:cs="Times New Roman"/>
         </w:rPr>
-        <w:lastRenderedPageBreak/>
         <w:t>W</w:t>
       </w:r>
       <w:r>
@@ -2062,6 +1950,7 @@
         <w:rPr>
           <w:rFonts w:ascii="Times New Roman" w:hAnsi="Times New Roman" w:cs="Times New Roman"/>
         </w:rPr>
+        <w:lastRenderedPageBreak/>
         <w:t xml:space="preserve">With the initial frontend design completed, we were able to focus on developing </w:t>
       </w:r>
       <w:r>
@@ -2116,21 +2005,7 @@
         <w:rPr>
           <w:rFonts w:ascii="Times New Roman" w:hAnsi="Times New Roman" w:cs="Times New Roman"/>
         </w:rPr>
-        <w:t xml:space="preserve"> that </w:t>
-      </w:r>
-      <w:proofErr w:type="gramStart"/>
-      <w:r>
-        <w:rPr>
-          <w:rFonts w:ascii="Times New Roman" w:hAnsi="Times New Roman" w:cs="Times New Roman"/>
-        </w:rPr>
-        <w:t>allows for</w:t>
-      </w:r>
-      <w:proofErr w:type="gramEnd"/>
-      <w:r>
-        <w:rPr>
-          <w:rFonts w:ascii="Times New Roman" w:hAnsi="Times New Roman" w:cs="Times New Roman"/>
-        </w:rPr>
-        <w:t xml:space="preserve"> the platform to grow.</w:t>
+        <w:t xml:space="preserve"> that allows for the platform to grow.</w:t>
       </w:r>
       <w:r>
         <w:rPr>
@@ -2171,7 +2046,6 @@
           <w:sz w:val="24"/>
           <w:szCs w:val="24"/>
         </w:rPr>
-        <w:lastRenderedPageBreak/>
         <w:t>Gantt Chart:</w:t>
       </w:r>
       <w:bookmarkEnd w:id="5"/>
@@ -2335,7 +2209,14 @@
         <w:rPr>
           <w:rFonts w:ascii="Times New Roman" w:hAnsi="Times New Roman" w:cs="Times New Roman"/>
         </w:rPr>
-        <w:t xml:space="preserve"> our team plans to continue development on the features and pages worked on this week while also starting development on some new features. With the initial design and some of the basic features being completed within the clubs and leaderboard pages, one of this </w:t>
+        <w:t xml:space="preserve"> our team plans to continue development on the features and pages worked on this week while also starting development on some new features. With the initial design and some of the basic features being completed within the clubs and leaderboard pages, </w:t>
+      </w:r>
+      <w:r>
+        <w:rPr>
+          <w:rFonts w:ascii="Times New Roman" w:hAnsi="Times New Roman" w:cs="Times New Roman"/>
+        </w:rPr>
+        <w:lastRenderedPageBreak/>
+        <w:t xml:space="preserve">one of this </w:t>
       </w:r>
       <w:r>
         <w:rPr>

</xml_diff>

<commit_message>
lol someone edited last week report
</commit_message>
<xml_diff>
--- a/Documentation/Weekly Report/week5/CMSC-4920-Week5Report-Group2.docx
+++ b/Documentation/Weekly Report/week5/CMSC-4920-Week5Report-Group2.docx
@@ -1028,77 +1028,49 @@
         <w:rPr>
           <w:rFonts w:ascii="Times New Roman" w:hAnsi="Times New Roman" w:cs="Times New Roman"/>
         </w:rPr>
-        <w:t xml:space="preserve">To complete the proposed goals in previous week’s report, our team followed a strict schedule of daily progress and communication. Our team had </w:t>
-      </w:r>
-      <w:r>
-        <w:rPr>
-          <w:rFonts w:ascii="Times New Roman" w:hAnsi="Times New Roman" w:cs="Times New Roman"/>
-        </w:rPr>
-        <w:t>3</w:t>
-      </w:r>
-      <w:r>
-        <w:rPr>
-          <w:rFonts w:ascii="Times New Roman" w:hAnsi="Times New Roman" w:cs="Times New Roman"/>
-        </w:rPr>
-        <w:t xml:space="preserve"> main goals to complete, </w:t>
-      </w:r>
-      <w:r>
-        <w:rPr>
-          <w:rFonts w:ascii="Times New Roman" w:hAnsi="Times New Roman" w:cs="Times New Roman"/>
-        </w:rPr>
-        <w:t xml:space="preserve">which included </w:t>
-      </w:r>
-      <w:r>
-        <w:rPr>
-          <w:rFonts w:ascii="Times New Roman" w:hAnsi="Times New Roman" w:cs="Times New Roman"/>
-        </w:rPr>
-        <w:t xml:space="preserve">beginning the team page, </w:t>
-      </w:r>
-      <w:proofErr w:type="gramStart"/>
-      <w:r>
-        <w:rPr>
-          <w:rFonts w:ascii="Times New Roman" w:hAnsi="Times New Roman" w:cs="Times New Roman"/>
-        </w:rPr>
-        <w:t>implement</w:t>
-      </w:r>
-      <w:proofErr w:type="gramEnd"/>
-      <w:r>
-        <w:rPr>
-          <w:rFonts w:ascii="Times New Roman" w:hAnsi="Times New Roman" w:cs="Times New Roman"/>
-        </w:rPr>
-        <w:t xml:space="preserve"> password requirements for the user, and </w:t>
-      </w:r>
-      <w:proofErr w:type="gramStart"/>
-      <w:r>
-        <w:rPr>
-          <w:rFonts w:ascii="Times New Roman" w:hAnsi="Times New Roman" w:cs="Times New Roman"/>
-        </w:rPr>
-        <w:t>begin</w:t>
-      </w:r>
-      <w:proofErr w:type="gramEnd"/>
-      <w:r>
-        <w:rPr>
-          <w:rFonts w:ascii="Times New Roman" w:hAnsi="Times New Roman" w:cs="Times New Roman"/>
-        </w:rPr>
-        <w:t xml:space="preserve"> the challenges page</w:t>
-      </w:r>
-      <w:r>
-        <w:rPr>
-          <w:rFonts w:ascii="Times New Roman" w:hAnsi="Times New Roman" w:cs="Times New Roman"/>
-        </w:rPr>
-        <w:t xml:space="preserve">. </w:t>
-      </w:r>
-      <w:r>
-        <w:rPr>
-          <w:rFonts w:ascii="Times New Roman" w:hAnsi="Times New Roman" w:cs="Times New Roman"/>
-        </w:rPr>
-        <w:t xml:space="preserve">Additional goals included minor frontend fixes and the addition of the user email into the database. </w:t>
-      </w:r>
-      <w:r>
-        <w:rPr>
-          <w:rFonts w:ascii="Times New Roman" w:hAnsi="Times New Roman" w:cs="Times New Roman"/>
-        </w:rPr>
-        <w:t xml:space="preserve">Since each goal needed time allocation for development and testing, we assigned each goal priority based on how they were connected to each other. Throughout the discussion, we decided that leaderboard </w:t>
+        <w:t xml:space="preserve">To complete the proposed goals in previous week’s report, our team followed a strict schedule of daily progress and communication. Our team had 4 main goals to complete, </w:t>
+      </w:r>
+      <w:r>
+        <w:rPr>
+          <w:rFonts w:ascii="Times New Roman" w:hAnsi="Times New Roman" w:cs="Times New Roman"/>
+        </w:rPr>
+        <w:t xml:space="preserve">which included fixing the leaderboard page, </w:t>
+      </w:r>
+      <w:r>
+        <w:rPr>
+          <w:rFonts w:ascii="Times New Roman" w:hAnsi="Times New Roman" w:cs="Times New Roman"/>
+        </w:rPr>
+        <w:t xml:space="preserve">beginning work on the challenges page, </w:t>
+      </w:r>
+      <w:r>
+        <w:rPr>
+          <w:rFonts w:ascii="Times New Roman" w:hAnsi="Times New Roman" w:cs="Times New Roman"/>
+        </w:rPr>
+        <w:t>continuing</w:t>
+      </w:r>
+      <w:r>
+        <w:rPr>
+          <w:rFonts w:ascii="Times New Roman" w:hAnsi="Times New Roman" w:cs="Times New Roman"/>
+        </w:rPr>
+        <w:t xml:space="preserve"> work on the club page, and </w:t>
+      </w:r>
+      <w:r>
+        <w:rPr>
+          <w:rFonts w:ascii="Times New Roman" w:hAnsi="Times New Roman" w:cs="Times New Roman"/>
+        </w:rPr>
+        <w:t>implementing</w:t>
+      </w:r>
+      <w:r>
+        <w:rPr>
+          <w:rFonts w:ascii="Times New Roman" w:hAnsi="Times New Roman" w:cs="Times New Roman"/>
+        </w:rPr>
+        <w:t xml:space="preserve"> an ability to view a friend’s profile</w:t>
+      </w:r>
+      <w:r>
+        <w:rPr>
+          <w:rFonts w:ascii="Times New Roman" w:hAnsi="Times New Roman" w:cs="Times New Roman"/>
+        </w:rPr>
+        <w:t xml:space="preserve">. Since each goal needed time allocation for development and testing, we assigned each goal priority based on how they were connected to each other. Throughout the discussion, we decided that leaderboard </w:t>
       </w:r>
       <w:r>
         <w:rPr>
@@ -1170,19 +1142,55 @@
         <w:rPr>
           <w:rFonts w:ascii="Times New Roman" w:hAnsi="Times New Roman" w:cs="Times New Roman"/>
         </w:rPr>
-        <w:t>to begin</w:t>
-      </w:r>
-      <w:r>
-        <w:rPr>
-          <w:rFonts w:ascii="Times New Roman" w:hAnsi="Times New Roman" w:cs="Times New Roman"/>
-        </w:rPr>
-        <w:t xml:space="preserve"> the team pages</w:t>
-      </w:r>
-      <w:r>
-        <w:rPr>
-          <w:rFonts w:ascii="Times New Roman" w:hAnsi="Times New Roman" w:cs="Times New Roman"/>
-        </w:rPr>
-        <w:t>.</w:t>
+        <w:t>completing the leaderboard page</w:t>
+      </w:r>
+      <w:r>
+        <w:rPr>
+          <w:rFonts w:ascii="Times New Roman" w:hAnsi="Times New Roman" w:cs="Times New Roman"/>
+        </w:rPr>
+        <w:t xml:space="preserve">. The leaderboard page is designed to extract </w:t>
+      </w:r>
+      <w:r>
+        <w:rPr>
+          <w:rFonts w:ascii="Times New Roman" w:hAnsi="Times New Roman" w:cs="Times New Roman"/>
+        </w:rPr>
+        <w:t>users’</w:t>
+      </w:r>
+      <w:r>
+        <w:rPr>
+          <w:rFonts w:ascii="Times New Roman" w:hAnsi="Times New Roman" w:cs="Times New Roman"/>
+        </w:rPr>
+        <w:t xml:space="preserve"> activities and filter them based on activity type or other general statistics. </w:t>
+      </w:r>
+      <w:r>
+        <w:rPr>
+          <w:rFonts w:ascii="Times New Roman" w:hAnsi="Times New Roman" w:cs="Times New Roman"/>
+        </w:rPr>
+        <w:t xml:space="preserve">Work was done to extract </w:t>
+      </w:r>
+      <w:r>
+        <w:rPr>
+          <w:rFonts w:ascii="Times New Roman" w:hAnsi="Times New Roman" w:cs="Times New Roman"/>
+        </w:rPr>
+        <w:t>sport-specific</w:t>
+      </w:r>
+      <w:r>
+        <w:rPr>
+          <w:rFonts w:ascii="Times New Roman" w:hAnsi="Times New Roman" w:cs="Times New Roman"/>
+        </w:rPr>
+        <w:t xml:space="preserve"> activities </w:t>
+      </w:r>
+      <w:r>
+        <w:rPr>
+          <w:rFonts w:ascii="Times New Roman" w:hAnsi="Times New Roman" w:cs="Times New Roman"/>
+        </w:rPr>
+        <w:t>and</w:t>
+      </w:r>
+      <w:r>
+        <w:rPr>
+          <w:rFonts w:ascii="Times New Roman" w:hAnsi="Times New Roman" w:cs="Times New Roman"/>
+        </w:rPr>
+        <w:t xml:space="preserve"> filter the data based on the number extracted from the database.</w:t>
       </w:r>
     </w:p>
     <w:p>
@@ -1203,79 +1211,93 @@
         <w:rPr>
           <w:rFonts w:ascii="Times New Roman" w:hAnsi="Times New Roman" w:cs="Times New Roman"/>
         </w:rPr>
-        <w:t xml:space="preserve">implementing password requirements. </w:t>
-      </w:r>
-      <w:r>
-        <w:rPr>
-          <w:rFonts w:ascii="Times New Roman" w:hAnsi="Times New Roman" w:cs="Times New Roman"/>
-        </w:rPr>
-        <w:t xml:space="preserve">Before, a user could get away with entering one </w:t>
-      </w:r>
-      <w:r>
-        <w:rPr>
-          <w:rFonts w:ascii="Times New Roman" w:hAnsi="Times New Roman" w:cs="Times New Roman"/>
-        </w:rPr>
-        <w:t>character or one digit</w:t>
-      </w:r>
-      <w:r>
-        <w:rPr>
-          <w:rFonts w:ascii="Times New Roman" w:hAnsi="Times New Roman" w:cs="Times New Roman"/>
-        </w:rPr>
-        <w:t xml:space="preserve"> as a password. </w:t>
-      </w:r>
-      <w:r>
-        <w:rPr>
-          <w:rFonts w:ascii="Times New Roman" w:hAnsi="Times New Roman" w:cs="Times New Roman"/>
-        </w:rPr>
-        <w:t>This is no longer the case</w:t>
-      </w:r>
-      <w:r>
-        <w:rPr>
-          <w:rFonts w:ascii="Times New Roman" w:hAnsi="Times New Roman" w:cs="Times New Roman"/>
-        </w:rPr>
-        <w:t>. A user’s password must be at least 8 characters long and contain an uppercase letter</w:t>
-      </w:r>
-      <w:r>
-        <w:rPr>
-          <w:rFonts w:ascii="Times New Roman" w:hAnsi="Times New Roman" w:cs="Times New Roman"/>
-        </w:rPr>
-        <w:t xml:space="preserve">, </w:t>
-      </w:r>
-      <w:r>
-        <w:rPr>
-          <w:rFonts w:ascii="Times New Roman" w:hAnsi="Times New Roman" w:cs="Times New Roman"/>
-        </w:rPr>
-        <w:t xml:space="preserve">a </w:t>
-      </w:r>
-      <w:r>
-        <w:rPr>
-          <w:rFonts w:ascii="Times New Roman" w:hAnsi="Times New Roman" w:cs="Times New Roman"/>
-        </w:rPr>
-        <w:t xml:space="preserve">lowercase letter, </w:t>
-      </w:r>
-      <w:r>
-        <w:rPr>
-          <w:rFonts w:ascii="Times New Roman" w:hAnsi="Times New Roman" w:cs="Times New Roman"/>
-        </w:rPr>
-        <w:t>and a number</w:t>
-      </w:r>
-      <w:r>
-        <w:rPr>
-          <w:rFonts w:ascii="Times New Roman" w:hAnsi="Times New Roman" w:cs="Times New Roman"/>
-        </w:rPr>
-        <w:t xml:space="preserve">. When the user selects the password field on the create account page, </w:t>
-      </w:r>
-      <w:r>
-        <w:rPr>
-          <w:rFonts w:ascii="Times New Roman" w:hAnsi="Times New Roman" w:cs="Times New Roman"/>
-        </w:rPr>
-        <w:t xml:space="preserve">a list of the previously listed requirements will appear, with each requirement having an X next to it. As the user enters their unique password, </w:t>
-      </w:r>
-      <w:r>
-        <w:rPr>
-          <w:rFonts w:ascii="Times New Roman" w:hAnsi="Times New Roman" w:cs="Times New Roman"/>
-        </w:rPr>
-        <w:t>the requirement will have a checkmark placed next to it when it has been satisfied. The user cannot submit a password until all requirements have been satisfied.</w:t>
+        <w:t>continuing the development of Friends Feature. To implement social interaction</w:t>
+      </w:r>
+      <w:r>
+        <w:rPr>
+          <w:rFonts w:ascii="Times New Roman" w:hAnsi="Times New Roman" w:cs="Times New Roman"/>
+        </w:rPr>
+        <w:t xml:space="preserve"> between student users of our platform, we needed to allow users t</w:t>
+      </w:r>
+      <w:r>
+        <w:rPr>
+          <w:rFonts w:ascii="Times New Roman" w:hAnsi="Times New Roman" w:cs="Times New Roman"/>
+        </w:rPr>
+        <w:t>o</w:t>
+      </w:r>
+      <w:r>
+        <w:rPr>
+          <w:rFonts w:ascii="Times New Roman" w:hAnsi="Times New Roman" w:cs="Times New Roman"/>
+        </w:rPr>
+        <w:t xml:space="preserve"> view each other’s activities. Users will only be able to view activities that </w:t>
+      </w:r>
+      <w:r>
+        <w:rPr>
+          <w:rFonts w:ascii="Times New Roman" w:hAnsi="Times New Roman" w:cs="Times New Roman"/>
+        </w:rPr>
+        <w:t xml:space="preserve">have been </w:t>
+      </w:r>
+      <w:proofErr w:type="gramStart"/>
+      <w:r>
+        <w:rPr>
+          <w:rFonts w:ascii="Times New Roman" w:hAnsi="Times New Roman" w:cs="Times New Roman"/>
+        </w:rPr>
+        <w:t>set</w:t>
+      </w:r>
+      <w:proofErr w:type="gramEnd"/>
+      <w:r>
+        <w:rPr>
+          <w:rFonts w:ascii="Times New Roman" w:hAnsi="Times New Roman" w:cs="Times New Roman"/>
+        </w:rPr>
+        <w:t xml:space="preserve"> to public. This enables platform privacy and an </w:t>
+      </w:r>
+      <w:r>
+        <w:rPr>
+          <w:rFonts w:ascii="Times New Roman" w:hAnsi="Times New Roman" w:cs="Times New Roman"/>
+        </w:rPr>
+        <w:t>opt-in</w:t>
+      </w:r>
+      <w:r>
+        <w:rPr>
+          <w:rFonts w:ascii="Times New Roman" w:hAnsi="Times New Roman" w:cs="Times New Roman"/>
+        </w:rPr>
+        <w:t>/out system</w:t>
+      </w:r>
+      <w:r>
+        <w:rPr>
+          <w:rFonts w:ascii="Times New Roman" w:hAnsi="Times New Roman" w:cs="Times New Roman"/>
+        </w:rPr>
+        <w:t xml:space="preserve"> to provide accessibility to all students. If a student wishes to remain private, </w:t>
+      </w:r>
+      <w:r>
+        <w:rPr>
+          <w:rFonts w:ascii="Times New Roman" w:hAnsi="Times New Roman" w:cs="Times New Roman"/>
+        </w:rPr>
+        <w:t>activities</w:t>
+      </w:r>
+      <w:r>
+        <w:rPr>
+          <w:rFonts w:ascii="Times New Roman" w:hAnsi="Times New Roman" w:cs="Times New Roman"/>
+        </w:rPr>
+        <w:t xml:space="preserve"> can be set to private </w:t>
+      </w:r>
+      <w:r>
+        <w:rPr>
+          <w:rFonts w:ascii="Times New Roman" w:hAnsi="Times New Roman" w:cs="Times New Roman"/>
+        </w:rPr>
+        <w:t>upon creation.</w:t>
+      </w:r>
+      <w:r>
+        <w:rPr>
+          <w:rFonts w:ascii="Times New Roman" w:hAnsi="Times New Roman" w:cs="Times New Roman"/>
+        </w:rPr>
+        <w:t xml:space="preserve"> However, since clubs are designed for group participation in mind, they are public features </w:t>
+      </w:r>
+      <w:r>
+        <w:rPr>
+          <w:rFonts w:ascii="Times New Roman" w:hAnsi="Times New Roman" w:cs="Times New Roman"/>
+        </w:rPr>
+        <w:t>only and cannot be set to private.</w:t>
       </w:r>
     </w:p>
     <w:p>
@@ -1290,76 +1312,179 @@
         <w:rPr>
           <w:rFonts w:ascii="Times New Roman" w:hAnsi="Times New Roman" w:cs="Times New Roman"/>
         </w:rPr>
-        <w:t xml:space="preserve">The final feature added this week was </w:t>
-      </w:r>
-      <w:r>
-        <w:rPr>
-          <w:rFonts w:ascii="Times New Roman" w:hAnsi="Times New Roman" w:cs="Times New Roman"/>
-        </w:rPr>
-        <w:t>the</w:t>
-      </w:r>
-      <w:r>
-        <w:rPr>
-          <w:rFonts w:ascii="Times New Roman" w:hAnsi="Times New Roman" w:cs="Times New Roman"/>
-        </w:rPr>
-        <w:t xml:space="preserve"> addition </w:t>
-      </w:r>
-      <w:r>
-        <w:rPr>
-          <w:rFonts w:ascii="Times New Roman" w:hAnsi="Times New Roman" w:cs="Times New Roman"/>
-        </w:rPr>
-        <w:t xml:space="preserve">of a user email. </w:t>
-      </w:r>
-      <w:r>
-        <w:rPr>
-          <w:rFonts w:ascii="Times New Roman" w:hAnsi="Times New Roman" w:cs="Times New Roman"/>
-        </w:rPr>
-        <w:t xml:space="preserve">The addition of the email was crucial in case the user ever forgot their password. </w:t>
-      </w:r>
-      <w:r>
-        <w:rPr>
-          <w:rFonts w:ascii="Times New Roman" w:hAnsi="Times New Roman" w:cs="Times New Roman"/>
-        </w:rPr>
-        <w:t xml:space="preserve">The user is prompted for their </w:t>
-      </w:r>
-      <w:r>
-        <w:rPr>
-          <w:rFonts w:ascii="Times New Roman" w:hAnsi="Times New Roman" w:cs="Times New Roman"/>
-        </w:rPr>
-        <w:t>Penn West</w:t>
-      </w:r>
-      <w:r>
-        <w:rPr>
-          <w:rFonts w:ascii="Times New Roman" w:hAnsi="Times New Roman" w:cs="Times New Roman"/>
-        </w:rPr>
-        <w:t xml:space="preserve"> email when creating an account. The program checks to ensure that the email contains ‘@pennwest.edu’ </w:t>
-      </w:r>
-      <w:r>
-        <w:rPr>
-          <w:rFonts w:ascii="Times New Roman" w:hAnsi="Times New Roman" w:cs="Times New Roman"/>
-        </w:rPr>
-        <w:t xml:space="preserve">when the user tries to create their account. The next steps on this will be to </w:t>
+        <w:t>With this week’s development progress, a user can now click on a friend displayed in the friend list and cli</w:t>
+      </w:r>
+      <w:r>
+        <w:rPr>
+          <w:rFonts w:ascii="Times New Roman" w:hAnsi="Times New Roman" w:cs="Times New Roman"/>
+        </w:rPr>
+        <w:t>ck</w:t>
+      </w:r>
+      <w:r>
+        <w:rPr>
+          <w:rFonts w:ascii="Times New Roman" w:hAnsi="Times New Roman" w:cs="Times New Roman"/>
+        </w:rPr>
+        <w:t xml:space="preserve"> on the view profile feature. Here, users can see public </w:t>
+      </w:r>
+      <w:r>
+        <w:rPr>
+          <w:rFonts w:ascii="Times New Roman" w:hAnsi="Times New Roman" w:cs="Times New Roman"/>
+        </w:rPr>
+        <w:t>activities</w:t>
+      </w:r>
+      <w:r>
+        <w:rPr>
+          <w:rFonts w:ascii="Times New Roman" w:hAnsi="Times New Roman" w:cs="Times New Roman"/>
+        </w:rPr>
+        <w:t xml:space="preserve"> and clubs </w:t>
       </w:r>
       <w:r>
         <w:rPr>
           <w:rFonts w:ascii="Times New Roman" w:hAnsi="Times New Roman" w:cs="Times New Roman"/>
         </w:rPr>
         <w:lastRenderedPageBreak/>
-        <w:t xml:space="preserve">verify the user’s email and to make sure the user can receive a recovery email in </w:t>
+        <w:t xml:space="preserve">formatted in the same cohesive design to </w:t>
+      </w:r>
+      <w:r>
+        <w:rPr>
+          <w:rFonts w:ascii="Times New Roman" w:hAnsi="Times New Roman" w:cs="Times New Roman"/>
+        </w:rPr>
+        <w:t xml:space="preserve">encourage seamless transition between features. The Friends profile </w:t>
+      </w:r>
+      <w:r>
+        <w:rPr>
+          <w:rFonts w:ascii="Times New Roman" w:hAnsi="Times New Roman" w:cs="Times New Roman"/>
+        </w:rPr>
+        <w:t xml:space="preserve">displays as a modal rather than a full page with color fading to bring focus to the </w:t>
+      </w:r>
+      <w:r>
+        <w:rPr>
+          <w:rFonts w:ascii="Times New Roman" w:hAnsi="Times New Roman" w:cs="Times New Roman"/>
+        </w:rPr>
+        <w:t>pop-up</w:t>
+      </w:r>
+      <w:r>
+        <w:rPr>
+          <w:rFonts w:ascii="Times New Roman" w:hAnsi="Times New Roman" w:cs="Times New Roman"/>
+        </w:rPr>
+        <w:t xml:space="preserve"> </w:t>
+      </w:r>
+      <w:r>
+        <w:rPr>
+          <w:rFonts w:ascii="Times New Roman" w:hAnsi="Times New Roman" w:cs="Times New Roman"/>
+        </w:rPr>
+        <w:t xml:space="preserve">feature. This design component was carefully thought out to ensure that users didn’t feel like they </w:t>
+      </w:r>
+      <w:r>
+        <w:rPr>
+          <w:rFonts w:ascii="Times New Roman" w:hAnsi="Times New Roman" w:cs="Times New Roman"/>
+        </w:rPr>
+        <w:t>left their page</w:t>
+      </w:r>
+      <w:r>
+        <w:rPr>
+          <w:rFonts w:ascii="Times New Roman" w:hAnsi="Times New Roman" w:cs="Times New Roman"/>
+        </w:rPr>
+        <w:t xml:space="preserve">, </w:t>
+      </w:r>
+      <w:r>
+        <w:rPr>
+          <w:rFonts w:ascii="Times New Roman" w:hAnsi="Times New Roman" w:cs="Times New Roman"/>
+        </w:rPr>
+        <w:t>rather</w:t>
+      </w:r>
+      <w:r>
+        <w:rPr>
+          <w:rFonts w:ascii="Times New Roman" w:hAnsi="Times New Roman" w:cs="Times New Roman"/>
+        </w:rPr>
+        <w:t xml:space="preserve"> </w:t>
+      </w:r>
+      <w:r>
+        <w:rPr>
+          <w:rFonts w:ascii="Times New Roman" w:hAnsi="Times New Roman" w:cs="Times New Roman"/>
+        </w:rPr>
+        <w:t xml:space="preserve">just viewing an extension of their profile. </w:t>
+      </w:r>
+    </w:p>
+    <w:p>
+      <w:pPr>
+        <w:spacing w:line="480" w:lineRule="auto"/>
+        <w:ind w:firstLine="720"/>
+        <w:rPr>
+          <w:rFonts w:ascii="Times New Roman" w:hAnsi="Times New Roman" w:cs="Times New Roman"/>
+        </w:rPr>
+      </w:pPr>
+      <w:r>
+        <w:rPr>
+          <w:rFonts w:ascii="Times New Roman" w:hAnsi="Times New Roman" w:cs="Times New Roman"/>
+        </w:rPr>
+        <w:t xml:space="preserve">The final feature added this week was an addition onto the </w:t>
       </w:r>
       <w:proofErr w:type="gramStart"/>
       <w:r>
         <w:rPr>
           <w:rFonts w:ascii="Times New Roman" w:hAnsi="Times New Roman" w:cs="Times New Roman"/>
         </w:rPr>
-        <w:t>the case</w:t>
+        <w:t>clubs</w:t>
       </w:r>
       <w:proofErr w:type="gramEnd"/>
       <w:r>
         <w:rPr>
           <w:rFonts w:ascii="Times New Roman" w:hAnsi="Times New Roman" w:cs="Times New Roman"/>
         </w:rPr>
-        <w:t xml:space="preserve"> that they forget their password.</w:t>
+        <w:t xml:space="preserve"> page. Club owners now have the ability to permanently delete their club if they choose to. </w:t>
+      </w:r>
+      <w:r>
+        <w:rPr>
+          <w:rFonts w:ascii="Times New Roman" w:hAnsi="Times New Roman" w:cs="Times New Roman"/>
+        </w:rPr>
+        <w:t>Additionally,</w:t>
+      </w:r>
+      <w:r>
+        <w:rPr>
+          <w:rFonts w:ascii="Times New Roman" w:hAnsi="Times New Roman" w:cs="Times New Roman"/>
+        </w:rPr>
+        <w:t xml:space="preserve"> users can now access </w:t>
+      </w:r>
+      <w:r>
+        <w:rPr>
+          <w:rFonts w:ascii="Times New Roman" w:hAnsi="Times New Roman" w:cs="Times New Roman"/>
+        </w:rPr>
+        <w:t>individual</w:t>
+      </w:r>
+      <w:r>
+        <w:rPr>
+          <w:rFonts w:ascii="Times New Roman" w:hAnsi="Times New Roman" w:cs="Times New Roman"/>
+        </w:rPr>
+        <w:t xml:space="preserve"> club detail pages which </w:t>
+      </w:r>
+      <w:proofErr w:type="gramStart"/>
+      <w:r>
+        <w:rPr>
+          <w:rFonts w:ascii="Times New Roman" w:hAnsi="Times New Roman" w:cs="Times New Roman"/>
+        </w:rPr>
+        <w:t>displays</w:t>
+      </w:r>
+      <w:proofErr w:type="gramEnd"/>
+      <w:r>
+        <w:rPr>
+          <w:rFonts w:ascii="Times New Roman" w:hAnsi="Times New Roman" w:cs="Times New Roman"/>
+        </w:rPr>
+        <w:t xml:space="preserve"> the </w:t>
+      </w:r>
+      <w:proofErr w:type="gramStart"/>
+      <w:r>
+        <w:rPr>
+          <w:rFonts w:ascii="Times New Roman" w:hAnsi="Times New Roman" w:cs="Times New Roman"/>
+        </w:rPr>
+        <w:t>clubs</w:t>
+      </w:r>
+      <w:proofErr w:type="gramEnd"/>
+      <w:r>
+        <w:rPr>
+          <w:rFonts w:ascii="Times New Roman" w:hAnsi="Times New Roman" w:cs="Times New Roman"/>
+        </w:rPr>
+        <w:t xml:space="preserve"> description and member list. These club detail pages will be able to hold more club specific data in the future.</w:t>
       </w:r>
     </w:p>
     <w:p>
@@ -1596,21 +1721,7 @@
         <w:rPr>
           <w:rFonts w:ascii="Times New Roman" w:hAnsi="Times New Roman" w:cs="Times New Roman"/>
         </w:rPr>
-        <w:t xml:space="preserve">3. Our current route handler function was unable to handle taking dynamic URL parameters. This was a problem because each club detail page needed a unique route identifier </w:t>
-      </w:r>
-      <w:proofErr w:type="gramStart"/>
-      <w:r>
-        <w:rPr>
-          <w:rFonts w:ascii="Times New Roman" w:hAnsi="Times New Roman" w:cs="Times New Roman"/>
-        </w:rPr>
-        <w:t>in order to</w:t>
-      </w:r>
-      <w:proofErr w:type="gramEnd"/>
-      <w:r>
-        <w:rPr>
-          <w:rFonts w:ascii="Times New Roman" w:hAnsi="Times New Roman" w:cs="Times New Roman"/>
-        </w:rPr>
-        <w:t xml:space="preserve"> load that </w:t>
+        <w:t xml:space="preserve">3. Our current route handler function was unable to handle taking dynamic URL parameters. This was a problem because each club detail page needed a unique route identifier in order to load that </w:t>
       </w:r>
       <w:proofErr w:type="gramStart"/>
       <w:r>
@@ -1655,6 +1766,7 @@
           <w:sz w:val="24"/>
           <w:szCs w:val="24"/>
         </w:rPr>
+        <w:lastRenderedPageBreak/>
         <w:t>Solutions:</w:t>
       </w:r>
       <w:bookmarkEnd w:id="3"/>
@@ -1737,7 +1849,6 @@
         <w:rPr>
           <w:rFonts w:ascii="Times New Roman" w:hAnsi="Times New Roman" w:cs="Times New Roman"/>
         </w:rPr>
-        <w:lastRenderedPageBreak/>
         <w:t xml:space="preserve">2. </w:t>
       </w:r>
       <w:r>
@@ -1899,6 +2010,7 @@
         <w:rPr>
           <w:rFonts w:ascii="Times New Roman" w:hAnsi="Times New Roman" w:cs="Times New Roman"/>
         </w:rPr>
+        <w:lastRenderedPageBreak/>
         <w:t>W</w:t>
       </w:r>
       <w:r>
@@ -1950,7 +2062,6 @@
         <w:rPr>
           <w:rFonts w:ascii="Times New Roman" w:hAnsi="Times New Roman" w:cs="Times New Roman"/>
         </w:rPr>
-        <w:lastRenderedPageBreak/>
         <w:t xml:space="preserve">With the initial frontend design completed, we were able to focus on developing </w:t>
       </w:r>
       <w:r>
@@ -2005,7 +2116,21 @@
         <w:rPr>
           <w:rFonts w:ascii="Times New Roman" w:hAnsi="Times New Roman" w:cs="Times New Roman"/>
         </w:rPr>
-        <w:t xml:space="preserve"> that allows for the platform to grow.</w:t>
+        <w:t xml:space="preserve"> that </w:t>
+      </w:r>
+      <w:proofErr w:type="gramStart"/>
+      <w:r>
+        <w:rPr>
+          <w:rFonts w:ascii="Times New Roman" w:hAnsi="Times New Roman" w:cs="Times New Roman"/>
+        </w:rPr>
+        <w:t>allows for</w:t>
+      </w:r>
+      <w:proofErr w:type="gramEnd"/>
+      <w:r>
+        <w:rPr>
+          <w:rFonts w:ascii="Times New Roman" w:hAnsi="Times New Roman" w:cs="Times New Roman"/>
+        </w:rPr>
+        <w:t xml:space="preserve"> the platform to grow.</w:t>
       </w:r>
       <w:r>
         <w:rPr>
@@ -2046,6 +2171,7 @@
           <w:sz w:val="24"/>
           <w:szCs w:val="24"/>
         </w:rPr>
+        <w:lastRenderedPageBreak/>
         <w:t>Gantt Chart:</w:t>
       </w:r>
       <w:bookmarkEnd w:id="5"/>
@@ -2209,14 +2335,7 @@
         <w:rPr>
           <w:rFonts w:ascii="Times New Roman" w:hAnsi="Times New Roman" w:cs="Times New Roman"/>
         </w:rPr>
-        <w:t xml:space="preserve"> our team plans to continue development on the features and pages worked on this week while also starting development on some new features. With the initial design and some of the basic features being completed within the clubs and leaderboard pages, </w:t>
-      </w:r>
-      <w:r>
-        <w:rPr>
-          <w:rFonts w:ascii="Times New Roman" w:hAnsi="Times New Roman" w:cs="Times New Roman"/>
-        </w:rPr>
-        <w:lastRenderedPageBreak/>
-        <w:t xml:space="preserve">one of this </w:t>
+        <w:t xml:space="preserve"> our team plans to continue development on the features and pages worked on this week while also starting development on some new features. With the initial design and some of the basic features being completed within the clubs and leaderboard pages, one of this </w:t>
       </w:r>
       <w:r>
         <w:rPr>

</xml_diff>